<commit_message>
renamed:    Final Project/Start.py -> Final Project/deToledoKrainerFelipeFinalProject.py 	modified:   Validation testing.docx
</commit_message>
<xml_diff>
--- a/Validation testing.docx
+++ b/Validation testing.docx
@@ -35,6 +35,91 @@
     </w:p>
     <w:p>
       <w:pPr>
+        <w:spacing w:line="240" w:lineRule="auto"/>
+        <w:ind w:left="720" w:hanging="360"/>
+        <w:rPr>
+          <w:rFonts w:ascii="Times New Roman" w:hAnsi="Times New Roman" w:cs="Times New Roman"/>
+          <w:sz w:val="24"/>
+          <w:szCs w:val="24"/>
+        </w:rPr>
+      </w:pPr>
+    </w:p>
+    <w:p>
+      <w:pPr>
+        <w:spacing w:line="240" w:lineRule="auto"/>
+        <w:ind w:left="720" w:hanging="360"/>
+        <w:rPr>
+          <w:rFonts w:ascii="Times New Roman" w:hAnsi="Times New Roman" w:cs="Times New Roman"/>
+          <w:sz w:val="24"/>
+          <w:szCs w:val="24"/>
+        </w:rPr>
+      </w:pPr>
+      <w:r>
+        <w:rPr>
+          <w:rFonts w:ascii="Times New Roman" w:hAnsi="Times New Roman" w:cs="Times New Roman"/>
+          <w:sz w:val="24"/>
+          <w:szCs w:val="24"/>
+        </w:rPr>
+        <w:drawing>
+          <wp:anchor distT="0" distB="0" distL="114300" distR="114300" simplePos="0" relativeHeight="251661312" behindDoc="1" locked="0" layoutInCell="1" allowOverlap="1" wp14:anchorId="497E5EBF" wp14:editId="0FE47E02">
+            <wp:simplePos x="0" y="0"/>
+            <wp:positionH relativeFrom="column">
+              <wp:posOffset>4382135</wp:posOffset>
+            </wp:positionH>
+            <wp:positionV relativeFrom="paragraph">
+              <wp:posOffset>4445</wp:posOffset>
+            </wp:positionV>
+            <wp:extent cx="2113915" cy="2038350"/>
+            <wp:effectExtent l="0" t="0" r="635" b="0"/>
+            <wp:wrapNone/>
+            <wp:docPr id="1" name="Picture 1"/>
+            <wp:cNvGraphicFramePr>
+              <a:graphicFrameLocks xmlns:a="http://schemas.openxmlformats.org/drawingml/2006/main" noChangeAspect="1"/>
+            </wp:cNvGraphicFramePr>
+            <a:graphic xmlns:a="http://schemas.openxmlformats.org/drawingml/2006/main">
+              <a:graphicData uri="http://schemas.openxmlformats.org/drawingml/2006/picture">
+                <pic:pic xmlns:pic="http://schemas.openxmlformats.org/drawingml/2006/picture">
+                  <pic:nvPicPr>
+                    <pic:cNvPr id="1" name=""/>
+                    <pic:cNvPicPr/>
+                  </pic:nvPicPr>
+                  <pic:blipFill rotWithShape="1">
+                    <a:blip r:embed="rId5">
+                      <a:extLst>
+                        <a:ext uri="{28A0092B-C50C-407E-A947-70E740481C1C}">
+                          <a14:useLocalDpi xmlns:a14="http://schemas.microsoft.com/office/drawing/2010/main" val="0"/>
+                        </a:ext>
+                      </a:extLst>
+                    </a:blip>
+                    <a:srcRect l="14838" t="23787" r="3994" b="14087"/>
+                    <a:stretch/>
+                  </pic:blipFill>
+                  <pic:spPr bwMode="auto">
+                    <a:xfrm>
+                      <a:off x="0" y="0"/>
+                      <a:ext cx="2113915" cy="2038350"/>
+                    </a:xfrm>
+                    <a:prstGeom prst="rect">
+                      <a:avLst/>
+                    </a:prstGeom>
+                    <a:ln>
+                      <a:noFill/>
+                    </a:ln>
+                    <a:extLst>
+                      <a:ext uri="{53640926-AAD7-44D8-BBD7-CCE9431645EC}">
+                        <a14:shadowObscured xmlns:a14="http://schemas.microsoft.com/office/drawing/2010/main"/>
+                      </a:ext>
+                    </a:extLst>
+                  </pic:spPr>
+                </pic:pic>
+              </a:graphicData>
+            </a:graphic>
+          </wp:anchor>
+        </w:drawing>
+      </w:r>
+    </w:p>
+    <w:p>
+      <w:pPr>
         <w:pStyle w:val="ListParagraph"/>
         <w:numPr>
           <w:ilvl w:val="0"/>
@@ -202,6 +287,12 @@
         </w:rPr>
         <w:t>Result: “Passwords don’t match”</w:t>
       </w:r>
+      <w:r>
+        <w:rPr>
+          <w:noProof/>
+        </w:rPr>
+        <w:t xml:space="preserve"> </w:t>
+      </w:r>
     </w:p>
     <w:p>
       <w:pPr>
@@ -213,6 +304,116 @@
           <w:szCs w:val="24"/>
         </w:rPr>
       </w:pPr>
+    </w:p>
+    <w:p>
+      <w:pPr>
+        <w:spacing w:line="240" w:lineRule="auto"/>
+        <w:ind w:left="720" w:firstLine="720"/>
+        <w:rPr>
+          <w:rFonts w:ascii="Times New Roman" w:hAnsi="Times New Roman" w:cs="Times New Roman"/>
+          <w:sz w:val="24"/>
+          <w:szCs w:val="24"/>
+        </w:rPr>
+      </w:pPr>
+    </w:p>
+    <w:p>
+      <w:pPr>
+        <w:spacing w:line="240" w:lineRule="auto"/>
+        <w:ind w:left="720" w:firstLine="720"/>
+        <w:rPr>
+          <w:rFonts w:ascii="Times New Roman" w:hAnsi="Times New Roman" w:cs="Times New Roman"/>
+          <w:sz w:val="24"/>
+          <w:szCs w:val="24"/>
+        </w:rPr>
+      </w:pPr>
+    </w:p>
+    <w:p>
+      <w:pPr>
+        <w:spacing w:line="240" w:lineRule="auto"/>
+        <w:ind w:left="720" w:firstLine="720"/>
+        <w:rPr>
+          <w:rFonts w:ascii="Times New Roman" w:hAnsi="Times New Roman" w:cs="Times New Roman"/>
+          <w:sz w:val="24"/>
+          <w:szCs w:val="24"/>
+        </w:rPr>
+      </w:pPr>
+      <w:r>
+        <w:rPr>
+          <w:rFonts w:ascii="Times New Roman" w:hAnsi="Times New Roman" w:cs="Times New Roman"/>
+          <w:sz w:val="24"/>
+          <w:szCs w:val="24"/>
+        </w:rPr>
+        <w:drawing>
+          <wp:anchor distT="0" distB="0" distL="114300" distR="114300" simplePos="0" relativeHeight="251659264" behindDoc="1" locked="0" layoutInCell="1" allowOverlap="1" wp14:anchorId="3B99C31D" wp14:editId="2B204439">
+            <wp:simplePos x="0" y="0"/>
+            <wp:positionH relativeFrom="column">
+              <wp:posOffset>4381500</wp:posOffset>
+            </wp:positionH>
+            <wp:positionV relativeFrom="paragraph">
+              <wp:posOffset>11430</wp:posOffset>
+            </wp:positionV>
+            <wp:extent cx="1885950" cy="2373630"/>
+            <wp:effectExtent l="0" t="0" r="0" b="7620"/>
+            <wp:wrapTight wrapText="bothSides">
+              <wp:wrapPolygon edited="0">
+                <wp:start x="0" y="0"/>
+                <wp:lineTo x="0" y="21496"/>
+                <wp:lineTo x="21382" y="21496"/>
+                <wp:lineTo x="21382" y="0"/>
+                <wp:lineTo x="0" y="0"/>
+              </wp:wrapPolygon>
+            </wp:wrapTight>
+            <wp:docPr id="2" name="Picture 2"/>
+            <wp:cNvGraphicFramePr>
+              <a:graphicFrameLocks xmlns:a="http://schemas.openxmlformats.org/drawingml/2006/main" noChangeAspect="1"/>
+            </wp:cNvGraphicFramePr>
+            <a:graphic xmlns:a="http://schemas.openxmlformats.org/drawingml/2006/main">
+              <a:graphicData uri="http://schemas.openxmlformats.org/drawingml/2006/picture">
+                <pic:pic xmlns:pic="http://schemas.openxmlformats.org/drawingml/2006/picture">
+                  <pic:nvPicPr>
+                    <pic:cNvPr id="1" name=""/>
+                    <pic:cNvPicPr/>
+                  </pic:nvPicPr>
+                  <pic:blipFill rotWithShape="1">
+                    <a:blip r:embed="rId6">
+                      <a:extLst>
+                        <a:ext uri="{28A0092B-C50C-407E-A947-70E740481C1C}">
+                          <a14:useLocalDpi xmlns:a14="http://schemas.microsoft.com/office/drawing/2010/main" val="0"/>
+                        </a:ext>
+                      </a:extLst>
+                    </a:blip>
+                    <a:srcRect l="14782" t="23305" r="13775" b="5811"/>
+                    <a:stretch/>
+                  </pic:blipFill>
+                  <pic:spPr bwMode="auto">
+                    <a:xfrm>
+                      <a:off x="0" y="0"/>
+                      <a:ext cx="1885950" cy="2373630"/>
+                    </a:xfrm>
+                    <a:prstGeom prst="rect">
+                      <a:avLst/>
+                    </a:prstGeom>
+                    <a:ln>
+                      <a:noFill/>
+                    </a:ln>
+                    <a:extLst>
+                      <a:ext uri="{53640926-AAD7-44D8-BBD7-CCE9431645EC}">
+                        <a14:shadowObscured xmlns:a14="http://schemas.microsoft.com/office/drawing/2010/main"/>
+                      </a:ext>
+                    </a:extLst>
+                  </pic:spPr>
+                </pic:pic>
+              </a:graphicData>
+            </a:graphic>
+            <wp14:sizeRelH relativeFrom="margin">
+              <wp14:pctWidth>0</wp14:pctWidth>
+            </wp14:sizeRelH>
+            <wp14:sizeRelV relativeFrom="margin">
+              <wp14:pctHeight>0</wp14:pctHeight>
+            </wp14:sizeRelV>
+          </wp:anchor>
+        </w:drawing>
+      </w:r>
     </w:p>
     <w:p>
       <w:pPr>
@@ -393,6 +594,96 @@
     </w:p>
     <w:p>
       <w:pPr>
+        <w:spacing w:line="240" w:lineRule="auto"/>
+        <w:rPr>
+          <w:rFonts w:ascii="Times New Roman" w:hAnsi="Times New Roman" w:cs="Times New Roman"/>
+          <w:sz w:val="24"/>
+          <w:szCs w:val="24"/>
+        </w:rPr>
+      </w:pPr>
+    </w:p>
+    <w:p>
+      <w:pPr>
+        <w:spacing w:line="240" w:lineRule="auto"/>
+        <w:ind w:left="1440"/>
+        <w:rPr>
+          <w:rFonts w:ascii="Times New Roman" w:hAnsi="Times New Roman" w:cs="Times New Roman"/>
+          <w:sz w:val="24"/>
+          <w:szCs w:val="24"/>
+        </w:rPr>
+      </w:pPr>
+      <w:r>
+        <w:rPr>
+          <w:rFonts w:ascii="Times New Roman" w:hAnsi="Times New Roman" w:cs="Times New Roman"/>
+          <w:sz w:val="24"/>
+          <w:szCs w:val="24"/>
+        </w:rPr>
+        <w:drawing>
+          <wp:anchor distT="0" distB="0" distL="114300" distR="114300" simplePos="0" relativeHeight="251660288" behindDoc="1" locked="0" layoutInCell="1" allowOverlap="1" wp14:anchorId="143AD315" wp14:editId="5B5531E0">
+            <wp:simplePos x="0" y="0"/>
+            <wp:positionH relativeFrom="margin">
+              <wp:posOffset>4380865</wp:posOffset>
+            </wp:positionH>
+            <wp:positionV relativeFrom="paragraph">
+              <wp:posOffset>13335</wp:posOffset>
+            </wp:positionV>
+            <wp:extent cx="1933575" cy="2085825"/>
+            <wp:effectExtent l="0" t="0" r="0" b="0"/>
+            <wp:wrapNone/>
+            <wp:docPr id="3" name="Picture 3"/>
+            <wp:cNvGraphicFramePr>
+              <a:graphicFrameLocks xmlns:a="http://schemas.openxmlformats.org/drawingml/2006/main" noChangeAspect="1"/>
+            </wp:cNvGraphicFramePr>
+            <a:graphic xmlns:a="http://schemas.openxmlformats.org/drawingml/2006/main">
+              <a:graphicData uri="http://schemas.openxmlformats.org/drawingml/2006/picture">
+                <pic:pic xmlns:pic="http://schemas.openxmlformats.org/drawingml/2006/picture">
+                  <pic:nvPicPr>
+                    <pic:cNvPr id="1" name=""/>
+                    <pic:cNvPicPr/>
+                  </pic:nvPicPr>
+                  <pic:blipFill rotWithShape="1">
+                    <a:blip r:embed="rId7">
+                      <a:extLst>
+                        <a:ext uri="{28A0092B-C50C-407E-A947-70E740481C1C}">
+                          <a14:useLocalDpi xmlns:a14="http://schemas.microsoft.com/office/drawing/2010/main" val="0"/>
+                        </a:ext>
+                      </a:extLst>
+                    </a:blip>
+                    <a:srcRect l="14842" t="23559" r="4947" b="7769"/>
+                    <a:stretch/>
+                  </pic:blipFill>
+                  <pic:spPr bwMode="auto">
+                    <a:xfrm>
+                      <a:off x="0" y="0"/>
+                      <a:ext cx="1933575" cy="2085825"/>
+                    </a:xfrm>
+                    <a:prstGeom prst="rect">
+                      <a:avLst/>
+                    </a:prstGeom>
+                    <a:ln>
+                      <a:noFill/>
+                    </a:ln>
+                    <a:extLst>
+                      <a:ext uri="{53640926-AAD7-44D8-BBD7-CCE9431645EC}">
+                        <a14:shadowObscured xmlns:a14="http://schemas.microsoft.com/office/drawing/2010/main"/>
+                      </a:ext>
+                    </a:extLst>
+                  </pic:spPr>
+                </pic:pic>
+              </a:graphicData>
+            </a:graphic>
+            <wp14:sizeRelH relativeFrom="margin">
+              <wp14:pctWidth>0</wp14:pctWidth>
+            </wp14:sizeRelH>
+            <wp14:sizeRelV relativeFrom="margin">
+              <wp14:pctHeight>0</wp14:pctHeight>
+            </wp14:sizeRelV>
+          </wp:anchor>
+        </w:drawing>
+      </w:r>
+    </w:p>
+    <w:p>
+      <w:pPr>
         <w:pStyle w:val="ListParagraph"/>
         <w:numPr>
           <w:ilvl w:val="0"/>
@@ -537,10 +828,15 @@
         </w:rPr>
         <w:t>Result: “Username already exists.”</w:t>
       </w:r>
-    </w:p>
-    <w:p>
-      <w:pPr>
-        <w:pStyle w:val="ListParagraph"/>
+      <w:r>
+        <w:rPr>
+          <w:noProof/>
+        </w:rPr>
+        <w:t xml:space="preserve"> </w:t>
+      </w:r>
+    </w:p>
+    <w:p>
+      <w:pPr>
         <w:spacing w:line="240" w:lineRule="auto"/>
         <w:ind w:left="1440"/>
         <w:rPr>
@@ -549,6 +845,122 @@
           <w:szCs w:val="24"/>
         </w:rPr>
       </w:pPr>
+    </w:p>
+    <w:p>
+      <w:pPr>
+        <w:spacing w:line="240" w:lineRule="auto"/>
+        <w:ind w:left="720" w:firstLine="720"/>
+        <w:rPr>
+          <w:rFonts w:ascii="Times New Roman" w:hAnsi="Times New Roman" w:cs="Times New Roman"/>
+          <w:sz w:val="24"/>
+          <w:szCs w:val="24"/>
+        </w:rPr>
+      </w:pPr>
+    </w:p>
+    <w:p>
+      <w:pPr>
+        <w:spacing w:line="240" w:lineRule="auto"/>
+        <w:ind w:left="720" w:firstLine="720"/>
+        <w:rPr>
+          <w:rFonts w:ascii="Times New Roman" w:hAnsi="Times New Roman" w:cs="Times New Roman"/>
+          <w:sz w:val="24"/>
+          <w:szCs w:val="24"/>
+        </w:rPr>
+      </w:pPr>
+    </w:p>
+    <w:p>
+      <w:pPr>
+        <w:spacing w:line="240" w:lineRule="auto"/>
+        <w:ind w:left="720" w:firstLine="720"/>
+        <w:rPr>
+          <w:rFonts w:ascii="Times New Roman" w:hAnsi="Times New Roman" w:cs="Times New Roman"/>
+          <w:sz w:val="24"/>
+          <w:szCs w:val="24"/>
+        </w:rPr>
+      </w:pPr>
+    </w:p>
+    <w:p>
+      <w:pPr>
+        <w:pStyle w:val="ListParagraph"/>
+        <w:spacing w:line="240" w:lineRule="auto"/>
+        <w:ind w:left="1440"/>
+        <w:rPr>
+          <w:rFonts w:ascii="Times New Roman" w:hAnsi="Times New Roman" w:cs="Times New Roman"/>
+          <w:sz w:val="24"/>
+          <w:szCs w:val="24"/>
+        </w:rPr>
+      </w:pPr>
+      <w:r>
+        <w:rPr>
+          <w:rFonts w:ascii="Times New Roman" w:hAnsi="Times New Roman" w:cs="Times New Roman"/>
+          <w:sz w:val="24"/>
+          <w:szCs w:val="24"/>
+        </w:rPr>
+        <w:drawing>
+          <wp:anchor distT="0" distB="0" distL="114300" distR="114300" simplePos="0" relativeHeight="251662336" behindDoc="1" locked="0" layoutInCell="1" allowOverlap="1" wp14:anchorId="4EDD8CC6" wp14:editId="2820C2B8">
+            <wp:simplePos x="0" y="0"/>
+            <wp:positionH relativeFrom="column">
+              <wp:posOffset>4591050</wp:posOffset>
+            </wp:positionH>
+            <wp:positionV relativeFrom="paragraph">
+              <wp:posOffset>113030</wp:posOffset>
+            </wp:positionV>
+            <wp:extent cx="1676400" cy="1400175"/>
+            <wp:effectExtent l="0" t="0" r="0" b="9525"/>
+            <wp:wrapTight wrapText="bothSides">
+              <wp:wrapPolygon edited="0">
+                <wp:start x="0" y="0"/>
+                <wp:lineTo x="0" y="21453"/>
+                <wp:lineTo x="21355" y="21453"/>
+                <wp:lineTo x="21355" y="0"/>
+                <wp:lineTo x="0" y="0"/>
+              </wp:wrapPolygon>
+            </wp:wrapTight>
+            <wp:docPr id="4" name="Picture 4"/>
+            <wp:cNvGraphicFramePr>
+              <a:graphicFrameLocks xmlns:a="http://schemas.openxmlformats.org/drawingml/2006/main" noChangeAspect="1"/>
+            </wp:cNvGraphicFramePr>
+            <a:graphic xmlns:a="http://schemas.openxmlformats.org/drawingml/2006/main">
+              <a:graphicData uri="http://schemas.openxmlformats.org/drawingml/2006/picture">
+                <pic:pic xmlns:pic="http://schemas.openxmlformats.org/drawingml/2006/picture">
+                  <pic:nvPicPr>
+                    <pic:cNvPr id="1" name=""/>
+                    <pic:cNvPicPr/>
+                  </pic:nvPicPr>
+                  <pic:blipFill rotWithShape="1">
+                    <a:blip r:embed="rId8">
+                      <a:extLst>
+                        <a:ext uri="{28A0092B-C50C-407E-A947-70E740481C1C}">
+                          <a14:useLocalDpi xmlns:a14="http://schemas.microsoft.com/office/drawing/2010/main" val="0"/>
+                        </a:ext>
+                      </a:extLst>
+                    </a:blip>
+                    <a:srcRect t="2649" r="2222"/>
+                    <a:stretch/>
+                  </pic:blipFill>
+                  <pic:spPr bwMode="auto">
+                    <a:xfrm>
+                      <a:off x="0" y="0"/>
+                      <a:ext cx="1676400" cy="1400175"/>
+                    </a:xfrm>
+                    <a:prstGeom prst="rect">
+                      <a:avLst/>
+                    </a:prstGeom>
+                    <a:ln>
+                      <a:noFill/>
+                    </a:ln>
+                    <a:extLst>
+                      <a:ext uri="{53640926-AAD7-44D8-BBD7-CCE9431645EC}">
+                        <a14:shadowObscured xmlns:a14="http://schemas.microsoft.com/office/drawing/2010/main"/>
+                      </a:ext>
+                    </a:extLst>
+                  </pic:spPr>
+                </pic:pic>
+              </a:graphicData>
+            </a:graphic>
+          </wp:anchor>
+        </w:drawing>
+      </w:r>
     </w:p>
     <w:p>
       <w:pPr>
@@ -696,6 +1108,12 @@
         </w:rPr>
         <w:t>Result: “Account created!” message and close current window.</w:t>
       </w:r>
+      <w:r>
+        <w:rPr>
+          <w:noProof/>
+        </w:rPr>
+        <w:t xml:space="preserve"> </w:t>
+      </w:r>
     </w:p>
     <w:p>
       <w:pPr>
@@ -805,7 +1223,70 @@
           <w:sz w:val="24"/>
           <w:szCs w:val="24"/>
         </w:rPr>
-        <w:lastRenderedPageBreak/>
+        <w:drawing>
+          <wp:anchor distT="0" distB="0" distL="114300" distR="114300" simplePos="0" relativeHeight="251663360" behindDoc="1" locked="0" layoutInCell="1" allowOverlap="1" wp14:anchorId="0CA824B5" wp14:editId="155211D8">
+            <wp:simplePos x="0" y="0"/>
+            <wp:positionH relativeFrom="column">
+              <wp:posOffset>4572000</wp:posOffset>
+            </wp:positionH>
+            <wp:positionV relativeFrom="paragraph">
+              <wp:posOffset>6350</wp:posOffset>
+            </wp:positionV>
+            <wp:extent cx="2164080" cy="1685925"/>
+            <wp:effectExtent l="0" t="0" r="7620" b="9525"/>
+            <wp:wrapTight wrapText="bothSides">
+              <wp:wrapPolygon edited="0">
+                <wp:start x="0" y="0"/>
+                <wp:lineTo x="0" y="21478"/>
+                <wp:lineTo x="21486" y="21478"/>
+                <wp:lineTo x="21486" y="0"/>
+                <wp:lineTo x="0" y="0"/>
+              </wp:wrapPolygon>
+            </wp:wrapTight>
+            <wp:docPr id="5" name="Picture 5"/>
+            <wp:cNvGraphicFramePr>
+              <a:graphicFrameLocks xmlns:a="http://schemas.openxmlformats.org/drawingml/2006/main" noChangeAspect="1"/>
+            </wp:cNvGraphicFramePr>
+            <a:graphic xmlns:a="http://schemas.openxmlformats.org/drawingml/2006/main">
+              <a:graphicData uri="http://schemas.openxmlformats.org/drawingml/2006/picture">
+                <pic:pic xmlns:pic="http://schemas.openxmlformats.org/drawingml/2006/picture">
+                  <pic:nvPicPr>
+                    <pic:cNvPr id="1" name=""/>
+                    <pic:cNvPicPr/>
+                  </pic:nvPicPr>
+                  <pic:blipFill>
+                    <a:blip r:embed="rId9">
+                      <a:extLst>
+                        <a:ext uri="{28A0092B-C50C-407E-A947-70E740481C1C}">
+                          <a14:useLocalDpi xmlns:a14="http://schemas.microsoft.com/office/drawing/2010/main" val="0"/>
+                        </a:ext>
+                      </a:extLst>
+                    </a:blip>
+                    <a:stretch>
+                      <a:fillRect/>
+                    </a:stretch>
+                  </pic:blipFill>
+                  <pic:spPr>
+                    <a:xfrm>
+                      <a:off x="0" y="0"/>
+                      <a:ext cx="2164080" cy="1685925"/>
+                    </a:xfrm>
+                    <a:prstGeom prst="rect">
+                      <a:avLst/>
+                    </a:prstGeom>
+                  </pic:spPr>
+                </pic:pic>
+              </a:graphicData>
+            </a:graphic>
+          </wp:anchor>
+        </w:drawing>
+      </w:r>
+      <w:r>
+        <w:rPr>
+          <w:rFonts w:ascii="Times New Roman" w:hAnsi="Times New Roman" w:cs="Times New Roman"/>
+          <w:sz w:val="24"/>
+          <w:szCs w:val="24"/>
+        </w:rPr>
         <w:t>Access Function Test</w:t>
       </w:r>
     </w:p>
@@ -985,6 +1466,124 @@
     <w:p>
       <w:pPr>
         <w:pStyle w:val="ListParagraph"/>
+        <w:spacing w:line="240" w:lineRule="auto"/>
+        <w:ind w:left="1440"/>
+        <w:rPr>
+          <w:rFonts w:ascii="Times New Roman" w:hAnsi="Times New Roman" w:cs="Times New Roman"/>
+          <w:sz w:val="24"/>
+          <w:szCs w:val="24"/>
+        </w:rPr>
+      </w:pPr>
+    </w:p>
+    <w:p>
+      <w:pPr>
+        <w:pStyle w:val="ListParagraph"/>
+        <w:spacing w:line="240" w:lineRule="auto"/>
+        <w:ind w:left="1440"/>
+        <w:rPr>
+          <w:rFonts w:ascii="Times New Roman" w:hAnsi="Times New Roman" w:cs="Times New Roman"/>
+          <w:sz w:val="24"/>
+          <w:szCs w:val="24"/>
+        </w:rPr>
+      </w:pPr>
+    </w:p>
+    <w:p>
+      <w:pPr>
+        <w:pStyle w:val="ListParagraph"/>
+        <w:spacing w:line="240" w:lineRule="auto"/>
+        <w:ind w:left="1440"/>
+        <w:rPr>
+          <w:rFonts w:ascii="Times New Roman" w:hAnsi="Times New Roman" w:cs="Times New Roman"/>
+          <w:sz w:val="24"/>
+          <w:szCs w:val="24"/>
+        </w:rPr>
+      </w:pPr>
+    </w:p>
+    <w:p>
+      <w:pPr>
+        <w:pStyle w:val="ListParagraph"/>
+        <w:spacing w:line="240" w:lineRule="auto"/>
+        <w:ind w:left="1440"/>
+        <w:rPr>
+          <w:rFonts w:ascii="Times New Roman" w:hAnsi="Times New Roman" w:cs="Times New Roman"/>
+          <w:sz w:val="24"/>
+          <w:szCs w:val="24"/>
+        </w:rPr>
+      </w:pPr>
+      <w:r>
+        <w:rPr>
+          <w:rFonts w:ascii="Times New Roman" w:hAnsi="Times New Roman" w:cs="Times New Roman"/>
+          <w:sz w:val="24"/>
+          <w:szCs w:val="24"/>
+        </w:rPr>
+        <w:drawing>
+          <wp:anchor distT="0" distB="0" distL="114300" distR="114300" simplePos="0" relativeHeight="251664384" behindDoc="1" locked="0" layoutInCell="1" allowOverlap="1" wp14:anchorId="3D8A8501" wp14:editId="65F91EFF">
+            <wp:simplePos x="0" y="0"/>
+            <wp:positionH relativeFrom="column">
+              <wp:posOffset>4552950</wp:posOffset>
+            </wp:positionH>
+            <wp:positionV relativeFrom="paragraph">
+              <wp:posOffset>1905</wp:posOffset>
+            </wp:positionV>
+            <wp:extent cx="2219325" cy="1781234"/>
+            <wp:effectExtent l="0" t="0" r="0" b="9525"/>
+            <wp:wrapTight wrapText="bothSides">
+              <wp:wrapPolygon edited="0">
+                <wp:start x="0" y="0"/>
+                <wp:lineTo x="0" y="21484"/>
+                <wp:lineTo x="21322" y="21484"/>
+                <wp:lineTo x="21322" y="0"/>
+                <wp:lineTo x="0" y="0"/>
+              </wp:wrapPolygon>
+            </wp:wrapTight>
+            <wp:docPr id="6" name="Picture 6"/>
+            <wp:cNvGraphicFramePr>
+              <a:graphicFrameLocks xmlns:a="http://schemas.openxmlformats.org/drawingml/2006/main" noChangeAspect="1"/>
+            </wp:cNvGraphicFramePr>
+            <a:graphic xmlns:a="http://schemas.openxmlformats.org/drawingml/2006/main">
+              <a:graphicData uri="http://schemas.openxmlformats.org/drawingml/2006/picture">
+                <pic:pic xmlns:pic="http://schemas.openxmlformats.org/drawingml/2006/picture">
+                  <pic:nvPicPr>
+                    <pic:cNvPr id="1" name=""/>
+                    <pic:cNvPicPr/>
+                  </pic:nvPicPr>
+                  <pic:blipFill>
+                    <a:blip r:embed="rId10">
+                      <a:extLst>
+                        <a:ext uri="{28A0092B-C50C-407E-A947-70E740481C1C}">
+                          <a14:useLocalDpi xmlns:a14="http://schemas.microsoft.com/office/drawing/2010/main" val="0"/>
+                        </a:ext>
+                      </a:extLst>
+                    </a:blip>
+                    <a:stretch>
+                      <a:fillRect/>
+                    </a:stretch>
+                  </pic:blipFill>
+                  <pic:spPr>
+                    <a:xfrm>
+                      <a:off x="0" y="0"/>
+                      <a:ext cx="2219325" cy="1781234"/>
+                    </a:xfrm>
+                    <a:prstGeom prst="rect">
+                      <a:avLst/>
+                    </a:prstGeom>
+                  </pic:spPr>
+                </pic:pic>
+              </a:graphicData>
+            </a:graphic>
+            <wp14:sizeRelH relativeFrom="margin">
+              <wp14:pctWidth>0</wp14:pctWidth>
+            </wp14:sizeRelH>
+            <wp14:sizeRelV relativeFrom="margin">
+              <wp14:pctHeight>0</wp14:pctHeight>
+            </wp14:sizeRelV>
+          </wp:anchor>
+        </w:drawing>
+      </w:r>
+    </w:p>
+    <w:p>
+      <w:pPr>
+        <w:pStyle w:val="ListParagraph"/>
         <w:numPr>
           <w:ilvl w:val="0"/>
           <w:numId w:val="5"/>
@@ -1118,6 +1717,12 @@
         </w:rPr>
         <w:t>Result: “Password is incorrect.”</w:t>
       </w:r>
+      <w:r>
+        <w:rPr>
+          <w:noProof/>
+        </w:rPr>
+        <w:t xml:space="preserve"> </w:t>
+      </w:r>
     </w:p>
     <w:p>
       <w:pPr>
@@ -1142,6 +1747,113 @@
           <w:szCs w:val="24"/>
         </w:rPr>
       </w:pPr>
+    </w:p>
+    <w:p>
+      <w:pPr>
+        <w:pStyle w:val="ListParagraph"/>
+        <w:spacing w:line="240" w:lineRule="auto"/>
+        <w:ind w:left="1440"/>
+        <w:rPr>
+          <w:rFonts w:ascii="Times New Roman" w:hAnsi="Times New Roman" w:cs="Times New Roman"/>
+          <w:sz w:val="24"/>
+          <w:szCs w:val="24"/>
+        </w:rPr>
+      </w:pPr>
+    </w:p>
+    <w:p>
+      <w:pPr>
+        <w:pStyle w:val="ListParagraph"/>
+        <w:spacing w:line="240" w:lineRule="auto"/>
+        <w:ind w:left="1440"/>
+        <w:rPr>
+          <w:rFonts w:ascii="Times New Roman" w:hAnsi="Times New Roman" w:cs="Times New Roman"/>
+          <w:sz w:val="24"/>
+          <w:szCs w:val="24"/>
+        </w:rPr>
+      </w:pPr>
+    </w:p>
+    <w:p>
+      <w:pPr>
+        <w:pStyle w:val="ListParagraph"/>
+        <w:spacing w:line="240" w:lineRule="auto"/>
+        <w:ind w:left="1440"/>
+        <w:rPr>
+          <w:rFonts w:ascii="Times New Roman" w:hAnsi="Times New Roman" w:cs="Times New Roman"/>
+          <w:sz w:val="24"/>
+          <w:szCs w:val="24"/>
+        </w:rPr>
+      </w:pPr>
+      <w:r>
+        <w:rPr>
+          <w:rFonts w:ascii="Times New Roman" w:hAnsi="Times New Roman" w:cs="Times New Roman"/>
+          <w:sz w:val="24"/>
+          <w:szCs w:val="24"/>
+        </w:rPr>
+        <w:lastRenderedPageBreak/>
+        <w:drawing>
+          <wp:anchor distT="0" distB="0" distL="114300" distR="114300" simplePos="0" relativeHeight="251665408" behindDoc="1" locked="0" layoutInCell="1" allowOverlap="1" wp14:anchorId="4B003E24" wp14:editId="7E2EA615">
+            <wp:simplePos x="0" y="0"/>
+            <wp:positionH relativeFrom="column">
+              <wp:posOffset>4419600</wp:posOffset>
+            </wp:positionH>
+            <wp:positionV relativeFrom="paragraph">
+              <wp:posOffset>0</wp:posOffset>
+            </wp:positionV>
+            <wp:extent cx="1876425" cy="1551305"/>
+            <wp:effectExtent l="0" t="0" r="9525" b="0"/>
+            <wp:wrapTight wrapText="bothSides">
+              <wp:wrapPolygon edited="0">
+                <wp:start x="0" y="0"/>
+                <wp:lineTo x="0" y="21220"/>
+                <wp:lineTo x="21490" y="21220"/>
+                <wp:lineTo x="21490" y="0"/>
+                <wp:lineTo x="0" y="0"/>
+              </wp:wrapPolygon>
+            </wp:wrapTight>
+            <wp:docPr id="7" name="Picture 7"/>
+            <wp:cNvGraphicFramePr>
+              <a:graphicFrameLocks xmlns:a="http://schemas.openxmlformats.org/drawingml/2006/main" noChangeAspect="1"/>
+            </wp:cNvGraphicFramePr>
+            <a:graphic xmlns:a="http://schemas.openxmlformats.org/drawingml/2006/main">
+              <a:graphicData uri="http://schemas.openxmlformats.org/drawingml/2006/picture">
+                <pic:pic xmlns:pic="http://schemas.openxmlformats.org/drawingml/2006/picture">
+                  <pic:nvPicPr>
+                    <pic:cNvPr id="1" name=""/>
+                    <pic:cNvPicPr/>
+                  </pic:nvPicPr>
+                  <pic:blipFill>
+                    <a:blip r:embed="rId11">
+                      <a:extLst>
+                        <a:ext uri="{28A0092B-C50C-407E-A947-70E740481C1C}">
+                          <a14:useLocalDpi xmlns:a14="http://schemas.microsoft.com/office/drawing/2010/main" val="0"/>
+                        </a:ext>
+                      </a:extLst>
+                    </a:blip>
+                    <a:stretch>
+                      <a:fillRect/>
+                    </a:stretch>
+                  </pic:blipFill>
+                  <pic:spPr>
+                    <a:xfrm>
+                      <a:off x="0" y="0"/>
+                      <a:ext cx="1876425" cy="1551305"/>
+                    </a:xfrm>
+                    <a:prstGeom prst="rect">
+                      <a:avLst/>
+                    </a:prstGeom>
+                  </pic:spPr>
+                </pic:pic>
+              </a:graphicData>
+            </a:graphic>
+            <wp14:sizeRelH relativeFrom="margin">
+              <wp14:pctWidth>0</wp14:pctWidth>
+            </wp14:sizeRelH>
+            <wp14:sizeRelV relativeFrom="margin">
+              <wp14:pctHeight>0</wp14:pctHeight>
+            </wp14:sizeRelV>
+          </wp:anchor>
+        </w:drawing>
+      </w:r>
     </w:p>
     <w:p>
       <w:pPr>
@@ -1269,6 +1981,12 @@
         </w:rPr>
         <w:t>Result: “Username does not exist.”</w:t>
       </w:r>
+      <w:r>
+        <w:rPr>
+          <w:noProof/>
+        </w:rPr>
+        <w:t xml:space="preserve"> </w:t>
+      </w:r>
     </w:p>
     <w:p>
       <w:pPr>
@@ -1293,6 +2011,130 @@
           <w:szCs w:val="24"/>
         </w:rPr>
       </w:pPr>
+    </w:p>
+    <w:p>
+      <w:pPr>
+        <w:pStyle w:val="ListParagraph"/>
+        <w:spacing w:line="240" w:lineRule="auto"/>
+        <w:ind w:firstLine="720"/>
+        <w:rPr>
+          <w:rFonts w:ascii="Times New Roman" w:hAnsi="Times New Roman" w:cs="Times New Roman"/>
+          <w:sz w:val="24"/>
+          <w:szCs w:val="24"/>
+        </w:rPr>
+      </w:pPr>
+    </w:p>
+    <w:p>
+      <w:pPr>
+        <w:pStyle w:val="ListParagraph"/>
+        <w:spacing w:line="240" w:lineRule="auto"/>
+        <w:ind w:firstLine="720"/>
+        <w:rPr>
+          <w:rFonts w:ascii="Times New Roman" w:hAnsi="Times New Roman" w:cs="Times New Roman"/>
+          <w:sz w:val="24"/>
+          <w:szCs w:val="24"/>
+        </w:rPr>
+      </w:pPr>
+    </w:p>
+    <w:p>
+      <w:pPr>
+        <w:pStyle w:val="ListParagraph"/>
+        <w:spacing w:line="240" w:lineRule="auto"/>
+        <w:ind w:firstLine="720"/>
+        <w:rPr>
+          <w:rFonts w:ascii="Times New Roman" w:hAnsi="Times New Roman" w:cs="Times New Roman"/>
+          <w:sz w:val="24"/>
+          <w:szCs w:val="24"/>
+        </w:rPr>
+      </w:pPr>
+    </w:p>
+    <w:p>
+      <w:pPr>
+        <w:pStyle w:val="ListParagraph"/>
+        <w:spacing w:line="240" w:lineRule="auto"/>
+        <w:ind w:firstLine="720"/>
+        <w:rPr>
+          <w:rFonts w:ascii="Times New Roman" w:hAnsi="Times New Roman" w:cs="Times New Roman"/>
+          <w:sz w:val="24"/>
+          <w:szCs w:val="24"/>
+        </w:rPr>
+      </w:pPr>
+    </w:p>
+    <w:p>
+      <w:pPr>
+        <w:pStyle w:val="ListParagraph"/>
+        <w:spacing w:line="240" w:lineRule="auto"/>
+        <w:ind w:firstLine="720"/>
+        <w:rPr>
+          <w:rFonts w:ascii="Times New Roman" w:hAnsi="Times New Roman" w:cs="Times New Roman"/>
+          <w:sz w:val="24"/>
+          <w:szCs w:val="24"/>
+        </w:rPr>
+      </w:pPr>
+      <w:r>
+        <w:rPr>
+          <w:rFonts w:ascii="Times New Roman" w:hAnsi="Times New Roman" w:cs="Times New Roman"/>
+          <w:sz w:val="24"/>
+          <w:szCs w:val="24"/>
+        </w:rPr>
+        <w:drawing>
+          <wp:anchor distT="0" distB="0" distL="114300" distR="114300" simplePos="0" relativeHeight="251666432" behindDoc="1" locked="0" layoutInCell="1" allowOverlap="1" wp14:anchorId="41BCC2CE" wp14:editId="2194AD72">
+            <wp:simplePos x="0" y="0"/>
+            <wp:positionH relativeFrom="column">
+              <wp:posOffset>4486275</wp:posOffset>
+            </wp:positionH>
+            <wp:positionV relativeFrom="paragraph">
+              <wp:posOffset>95885</wp:posOffset>
+            </wp:positionV>
+            <wp:extent cx="1711325" cy="1190625"/>
+            <wp:effectExtent l="0" t="0" r="3175" b="9525"/>
+            <wp:wrapTight wrapText="bothSides">
+              <wp:wrapPolygon edited="0">
+                <wp:start x="0" y="0"/>
+                <wp:lineTo x="0" y="21427"/>
+                <wp:lineTo x="21400" y="21427"/>
+                <wp:lineTo x="21400" y="0"/>
+                <wp:lineTo x="0" y="0"/>
+              </wp:wrapPolygon>
+            </wp:wrapTight>
+            <wp:docPr id="8" name="Picture 8"/>
+            <wp:cNvGraphicFramePr>
+              <a:graphicFrameLocks xmlns:a="http://schemas.openxmlformats.org/drawingml/2006/main" noChangeAspect="1"/>
+            </wp:cNvGraphicFramePr>
+            <a:graphic xmlns:a="http://schemas.openxmlformats.org/drawingml/2006/main">
+              <a:graphicData uri="http://schemas.openxmlformats.org/drawingml/2006/picture">
+                <pic:pic xmlns:pic="http://schemas.openxmlformats.org/drawingml/2006/picture">
+                  <pic:nvPicPr>
+                    <pic:cNvPr id="1" name=""/>
+                    <pic:cNvPicPr/>
+                  </pic:nvPicPr>
+                  <pic:blipFill>
+                    <a:blip r:embed="rId12" cstate="print">
+                      <a:extLst>
+                        <a:ext uri="{28A0092B-C50C-407E-A947-70E740481C1C}">
+                          <a14:useLocalDpi xmlns:a14="http://schemas.microsoft.com/office/drawing/2010/main" val="0"/>
+                        </a:ext>
+                      </a:extLst>
+                    </a:blip>
+                    <a:stretch>
+                      <a:fillRect/>
+                    </a:stretch>
+                  </pic:blipFill>
+                  <pic:spPr>
+                    <a:xfrm>
+                      <a:off x="0" y="0"/>
+                      <a:ext cx="1711325" cy="1190625"/>
+                    </a:xfrm>
+                    <a:prstGeom prst="rect">
+                      <a:avLst/>
+                    </a:prstGeom>
+                  </pic:spPr>
+                </pic:pic>
+              </a:graphicData>
+            </a:graphic>
+          </wp:anchor>
+        </w:drawing>
+      </w:r>
     </w:p>
     <w:p>
       <w:pPr>
@@ -1448,6 +2290,12 @@
         </w:rPr>
         <w:t>_window function)</w:t>
       </w:r>
+      <w:r>
+        <w:rPr>
+          <w:noProof/>
+        </w:rPr>
+        <w:t xml:space="preserve"> </w:t>
+      </w:r>
     </w:p>
     <w:p>
       <w:pPr>
@@ -1528,6 +2376,76 @@
           <w:sz w:val="24"/>
           <w:szCs w:val="24"/>
         </w:rPr>
+        <w:drawing>
+          <wp:anchor distT="0" distB="0" distL="114300" distR="114300" simplePos="0" relativeHeight="251667456" behindDoc="1" locked="0" layoutInCell="1" allowOverlap="1" wp14:anchorId="0E8179EC" wp14:editId="29E8D9F2">
+            <wp:simplePos x="0" y="0"/>
+            <wp:positionH relativeFrom="column">
+              <wp:posOffset>5057775</wp:posOffset>
+            </wp:positionH>
+            <wp:positionV relativeFrom="paragraph">
+              <wp:posOffset>5080</wp:posOffset>
+            </wp:positionV>
+            <wp:extent cx="1500505" cy="381000"/>
+            <wp:effectExtent l="0" t="0" r="4445" b="0"/>
+            <wp:wrapTight wrapText="bothSides">
+              <wp:wrapPolygon edited="0">
+                <wp:start x="0" y="0"/>
+                <wp:lineTo x="0" y="20520"/>
+                <wp:lineTo x="21390" y="20520"/>
+                <wp:lineTo x="21390" y="0"/>
+                <wp:lineTo x="0" y="0"/>
+              </wp:wrapPolygon>
+            </wp:wrapTight>
+            <wp:docPr id="9" name="Picture 9"/>
+            <wp:cNvGraphicFramePr>
+              <a:graphicFrameLocks xmlns:a="http://schemas.openxmlformats.org/drawingml/2006/main" noChangeAspect="1"/>
+            </wp:cNvGraphicFramePr>
+            <a:graphic xmlns:a="http://schemas.openxmlformats.org/drawingml/2006/main">
+              <a:graphicData uri="http://schemas.openxmlformats.org/drawingml/2006/picture">
+                <pic:pic xmlns:pic="http://schemas.openxmlformats.org/drawingml/2006/picture">
+                  <pic:nvPicPr>
+                    <pic:cNvPr id="1" name=""/>
+                    <pic:cNvPicPr/>
+                  </pic:nvPicPr>
+                  <pic:blipFill>
+                    <a:blip r:embed="rId13">
+                      <a:extLst>
+                        <a:ext uri="{28A0092B-C50C-407E-A947-70E740481C1C}">
+                          <a14:useLocalDpi xmlns:a14="http://schemas.microsoft.com/office/drawing/2010/main" val="0"/>
+                        </a:ext>
+                      </a:extLst>
+                    </a:blip>
+                    <a:stretch>
+                      <a:fillRect/>
+                    </a:stretch>
+                  </pic:blipFill>
+                  <pic:spPr>
+                    <a:xfrm>
+                      <a:off x="0" y="0"/>
+                      <a:ext cx="1500505" cy="381000"/>
+                    </a:xfrm>
+                    <a:prstGeom prst="rect">
+                      <a:avLst/>
+                    </a:prstGeom>
+                  </pic:spPr>
+                </pic:pic>
+              </a:graphicData>
+            </a:graphic>
+            <wp14:sizeRelH relativeFrom="margin">
+              <wp14:pctWidth>0</wp14:pctWidth>
+            </wp14:sizeRelH>
+            <wp14:sizeRelV relativeFrom="margin">
+              <wp14:pctHeight>0</wp14:pctHeight>
+            </wp14:sizeRelV>
+          </wp:anchor>
+        </w:drawing>
+      </w:r>
+      <w:r>
+        <w:rPr>
+          <w:rFonts w:ascii="Times New Roman" w:hAnsi="Times New Roman" w:cs="Times New Roman"/>
+          <w:sz w:val="24"/>
+          <w:szCs w:val="24"/>
+        </w:rPr>
         <w:t>Expected result:</w:t>
       </w:r>
       <w:r>
@@ -1556,7 +2474,87 @@
           <w:sz w:val="24"/>
           <w:szCs w:val="24"/>
         </w:rPr>
-        <w:t xml:space="preserve">main_label displays a ‘’Welcome!” message to user: </w:t>
+        <w:drawing>
+          <wp:anchor distT="0" distB="0" distL="114300" distR="114300" simplePos="0" relativeHeight="251668480" behindDoc="1" locked="0" layoutInCell="1" allowOverlap="1" wp14:anchorId="4FDFBBB4" wp14:editId="54C301FC">
+            <wp:simplePos x="0" y="0"/>
+            <wp:positionH relativeFrom="margin">
+              <wp:posOffset>5419725</wp:posOffset>
+            </wp:positionH>
+            <wp:positionV relativeFrom="paragraph">
+              <wp:posOffset>304800</wp:posOffset>
+            </wp:positionV>
+            <wp:extent cx="836930" cy="1295400"/>
+            <wp:effectExtent l="0" t="0" r="1270" b="0"/>
+            <wp:wrapTight wrapText="bothSides">
+              <wp:wrapPolygon edited="0">
+                <wp:start x="0" y="0"/>
+                <wp:lineTo x="0" y="21282"/>
+                <wp:lineTo x="21141" y="21282"/>
+                <wp:lineTo x="21141" y="0"/>
+                <wp:lineTo x="0" y="0"/>
+              </wp:wrapPolygon>
+            </wp:wrapTight>
+            <wp:docPr id="10" name="Picture 10"/>
+            <wp:cNvGraphicFramePr>
+              <a:graphicFrameLocks xmlns:a="http://schemas.openxmlformats.org/drawingml/2006/main" noChangeAspect="1"/>
+            </wp:cNvGraphicFramePr>
+            <a:graphic xmlns:a="http://schemas.openxmlformats.org/drawingml/2006/main">
+              <a:graphicData uri="http://schemas.openxmlformats.org/drawingml/2006/picture">
+                <pic:pic xmlns:pic="http://schemas.openxmlformats.org/drawingml/2006/picture">
+                  <pic:nvPicPr>
+                    <pic:cNvPr id="1" name=""/>
+                    <pic:cNvPicPr/>
+                  </pic:nvPicPr>
+                  <pic:blipFill>
+                    <a:blip r:embed="rId14">
+                      <a:extLst>
+                        <a:ext uri="{28A0092B-C50C-407E-A947-70E740481C1C}">
+                          <a14:useLocalDpi xmlns:a14="http://schemas.microsoft.com/office/drawing/2010/main" val="0"/>
+                        </a:ext>
+                      </a:extLst>
+                    </a:blip>
+                    <a:stretch>
+                      <a:fillRect/>
+                    </a:stretch>
+                  </pic:blipFill>
+                  <pic:spPr>
+                    <a:xfrm>
+                      <a:off x="0" y="0"/>
+                      <a:ext cx="836930" cy="1295400"/>
+                    </a:xfrm>
+                    <a:prstGeom prst="rect">
+                      <a:avLst/>
+                    </a:prstGeom>
+                  </pic:spPr>
+                </pic:pic>
+              </a:graphicData>
+            </a:graphic>
+            <wp14:sizeRelH relativeFrom="margin">
+              <wp14:pctWidth>0</wp14:pctWidth>
+            </wp14:sizeRelH>
+            <wp14:sizeRelV relativeFrom="margin">
+              <wp14:pctHeight>0</wp14:pctHeight>
+            </wp14:sizeRelV>
+          </wp:anchor>
+        </w:drawing>
+      </w:r>
+      <w:proofErr w:type="spellStart"/>
+      <w:r>
+        <w:rPr>
+          <w:rFonts w:ascii="Times New Roman" w:hAnsi="Times New Roman" w:cs="Times New Roman"/>
+          <w:sz w:val="24"/>
+          <w:szCs w:val="24"/>
+        </w:rPr>
+        <w:t>main_label</w:t>
+      </w:r>
+      <w:proofErr w:type="spellEnd"/>
+      <w:r>
+        <w:rPr>
+          <w:rFonts w:ascii="Times New Roman" w:hAnsi="Times New Roman" w:cs="Times New Roman"/>
+          <w:sz w:val="24"/>
+          <w:szCs w:val="24"/>
+        </w:rPr>
+        <w:t xml:space="preserve"> displays a ‘’Welcome!” message to user: </w:t>
       </w:r>
       <w:r>
         <w:rPr>
@@ -1638,7 +2636,25 @@
           <w:sz w:val="24"/>
           <w:szCs w:val="24"/>
         </w:rPr>
-        <w:t>“Welcome newdata!’’</w:t>
+        <w:t xml:space="preserve">“Welcome </w:t>
+      </w:r>
+      <w:proofErr w:type="spellStart"/>
+      <w:r>
+        <w:rPr>
+          <w:rFonts w:ascii="Times New Roman" w:hAnsi="Times New Roman" w:cs="Times New Roman"/>
+          <w:sz w:val="24"/>
+          <w:szCs w:val="24"/>
+        </w:rPr>
+        <w:t>newdata</w:t>
+      </w:r>
+      <w:proofErr w:type="spellEnd"/>
+      <w:r>
+        <w:rPr>
+          <w:rFonts w:ascii="Times New Roman" w:hAnsi="Times New Roman" w:cs="Times New Roman"/>
+          <w:sz w:val="24"/>
+          <w:szCs w:val="24"/>
+        </w:rPr>
+        <w:t>!’’</w:t>
       </w:r>
     </w:p>
     <w:p>
@@ -1658,6 +2674,12 @@
           <w:szCs w:val="24"/>
         </w:rPr>
         <w:t>Calendar entries display current day.</w:t>
+      </w:r>
+      <w:r>
+        <w:rPr>
+          <w:noProof/>
+        </w:rPr>
+        <w:t xml:space="preserve"> </w:t>
       </w:r>
     </w:p>
     <w:p>
@@ -1728,7 +2750,6 @@
           <w:sz w:val="24"/>
           <w:szCs w:val="24"/>
         </w:rPr>
-        <w:lastRenderedPageBreak/>
         <w:t>Select function</w:t>
       </w:r>
     </w:p>
@@ -1900,6 +2921,7 @@
           <w:sz w:val="24"/>
           <w:szCs w:val="24"/>
         </w:rPr>
+        <w:lastRenderedPageBreak/>
         <w:t>“The game you chose will arrive at your address on 3/14/23, you are expected to send it back on 3/25/23. Enjoy the game!</w:t>
       </w:r>
     </w:p>
@@ -2060,6 +3082,196 @@
           <w:szCs w:val="24"/>
         </w:rPr>
       </w:pPr>
+    </w:p>
+    <w:p>
+      <w:pPr>
+        <w:pStyle w:val="ListParagraph"/>
+        <w:spacing w:line="240" w:lineRule="auto"/>
+        <w:ind w:left="2160"/>
+        <w:rPr>
+          <w:rFonts w:ascii="Times New Roman" w:hAnsi="Times New Roman" w:cs="Times New Roman"/>
+          <w:sz w:val="24"/>
+          <w:szCs w:val="24"/>
+        </w:rPr>
+      </w:pPr>
+      <w:r>
+        <w:rPr>
+          <w:rFonts w:ascii="Times New Roman" w:hAnsi="Times New Roman" w:cs="Times New Roman"/>
+          <w:sz w:val="24"/>
+          <w:szCs w:val="24"/>
+        </w:rPr>
+        <w:drawing>
+          <wp:anchor distT="0" distB="0" distL="114300" distR="114300" simplePos="0" relativeHeight="251670528" behindDoc="1" locked="0" layoutInCell="1" allowOverlap="1" wp14:anchorId="4856AF09" wp14:editId="2017A976">
+            <wp:simplePos x="0" y="0"/>
+            <wp:positionH relativeFrom="column">
+              <wp:posOffset>3677517</wp:posOffset>
+            </wp:positionH>
+            <wp:positionV relativeFrom="paragraph">
+              <wp:posOffset>721995</wp:posOffset>
+            </wp:positionV>
+            <wp:extent cx="2600325" cy="1049370"/>
+            <wp:effectExtent l="0" t="0" r="0" b="0"/>
+            <wp:wrapNone/>
+            <wp:docPr id="13" name="Picture 13"/>
+            <wp:cNvGraphicFramePr>
+              <a:graphicFrameLocks xmlns:a="http://schemas.openxmlformats.org/drawingml/2006/main" noChangeAspect="1"/>
+            </wp:cNvGraphicFramePr>
+            <a:graphic xmlns:a="http://schemas.openxmlformats.org/drawingml/2006/main">
+              <a:graphicData uri="http://schemas.openxmlformats.org/drawingml/2006/picture">
+                <pic:pic xmlns:pic="http://schemas.openxmlformats.org/drawingml/2006/picture">
+                  <pic:nvPicPr>
+                    <pic:cNvPr id="1" name=""/>
+                    <pic:cNvPicPr/>
+                  </pic:nvPicPr>
+                  <pic:blipFill>
+                    <a:blip r:embed="rId15">
+                      <a:extLst>
+                        <a:ext uri="{28A0092B-C50C-407E-A947-70E740481C1C}">
+                          <a14:useLocalDpi xmlns:a14="http://schemas.microsoft.com/office/drawing/2010/main" val="0"/>
+                        </a:ext>
+                      </a:extLst>
+                    </a:blip>
+                    <a:stretch>
+                      <a:fillRect/>
+                    </a:stretch>
+                  </pic:blipFill>
+                  <pic:spPr>
+                    <a:xfrm>
+                      <a:off x="0" y="0"/>
+                      <a:ext cx="2600325" cy="1049370"/>
+                    </a:xfrm>
+                    <a:prstGeom prst="rect">
+                      <a:avLst/>
+                    </a:prstGeom>
+                  </pic:spPr>
+                </pic:pic>
+              </a:graphicData>
+            </a:graphic>
+          </wp:anchor>
+        </w:drawing>
+      </w:r>
+      <w:r>
+        <w:rPr>
+          <w:rFonts w:ascii="Times New Roman" w:hAnsi="Times New Roman" w:cs="Times New Roman"/>
+          <w:sz w:val="24"/>
+          <w:szCs w:val="24"/>
+        </w:rPr>
+        <w:drawing>
+          <wp:anchor distT="0" distB="0" distL="114300" distR="114300" simplePos="0" relativeHeight="251669504" behindDoc="1" locked="0" layoutInCell="1" allowOverlap="1" wp14:anchorId="4139CB1F" wp14:editId="12F2F545">
+            <wp:simplePos x="0" y="0"/>
+            <wp:positionH relativeFrom="column">
+              <wp:posOffset>3648075</wp:posOffset>
+            </wp:positionH>
+            <wp:positionV relativeFrom="paragraph">
+              <wp:posOffset>3810</wp:posOffset>
+            </wp:positionV>
+            <wp:extent cx="2628900" cy="660495"/>
+            <wp:effectExtent l="0" t="0" r="0" b="6350"/>
+            <wp:wrapNone/>
+            <wp:docPr id="12" name="Picture 12"/>
+            <wp:cNvGraphicFramePr>
+              <a:graphicFrameLocks xmlns:a="http://schemas.openxmlformats.org/drawingml/2006/main" noChangeAspect="1"/>
+            </wp:cNvGraphicFramePr>
+            <a:graphic xmlns:a="http://schemas.openxmlformats.org/drawingml/2006/main">
+              <a:graphicData uri="http://schemas.openxmlformats.org/drawingml/2006/picture">
+                <pic:pic xmlns:pic="http://schemas.openxmlformats.org/drawingml/2006/picture">
+                  <pic:nvPicPr>
+                    <pic:cNvPr id="1" name=""/>
+                    <pic:cNvPicPr/>
+                  </pic:nvPicPr>
+                  <pic:blipFill>
+                    <a:blip r:embed="rId16">
+                      <a:extLst>
+                        <a:ext uri="{28A0092B-C50C-407E-A947-70E740481C1C}">
+                          <a14:useLocalDpi xmlns:a14="http://schemas.microsoft.com/office/drawing/2010/main" val="0"/>
+                        </a:ext>
+                      </a:extLst>
+                    </a:blip>
+                    <a:stretch>
+                      <a:fillRect/>
+                    </a:stretch>
+                  </pic:blipFill>
+                  <pic:spPr>
+                    <a:xfrm>
+                      <a:off x="0" y="0"/>
+                      <a:ext cx="2628900" cy="660495"/>
+                    </a:xfrm>
+                    <a:prstGeom prst="rect">
+                      <a:avLst/>
+                    </a:prstGeom>
+                  </pic:spPr>
+                </pic:pic>
+              </a:graphicData>
+            </a:graphic>
+            <wp14:sizeRelH relativeFrom="margin">
+              <wp14:pctWidth>0</wp14:pctWidth>
+            </wp14:sizeRelH>
+            <wp14:sizeRelV relativeFrom="margin">
+              <wp14:pctHeight>0</wp14:pctHeight>
+            </wp14:sizeRelV>
+          </wp:anchor>
+        </w:drawing>
+      </w:r>
+      <w:r>
+        <w:rPr>
+          <w:rFonts w:ascii="Times New Roman" w:hAnsi="Times New Roman" w:cs="Times New Roman"/>
+          <w:sz w:val="24"/>
+          <w:szCs w:val="24"/>
+        </w:rPr>
+        <w:drawing>
+          <wp:inline distT="0" distB="0" distL="0" distR="0" wp14:anchorId="449FD00D" wp14:editId="067BA0DD">
+            <wp:extent cx="1943100" cy="2447298"/>
+            <wp:effectExtent l="0" t="0" r="0" b="0"/>
+            <wp:docPr id="11" name="Picture 11"/>
+            <wp:cNvGraphicFramePr>
+              <a:graphicFrameLocks xmlns:a="http://schemas.openxmlformats.org/drawingml/2006/main" noChangeAspect="1"/>
+            </wp:cNvGraphicFramePr>
+            <a:graphic xmlns:a="http://schemas.openxmlformats.org/drawingml/2006/main">
+              <a:graphicData uri="http://schemas.openxmlformats.org/drawingml/2006/picture">
+                <pic:pic xmlns:pic="http://schemas.openxmlformats.org/drawingml/2006/picture">
+                  <pic:nvPicPr>
+                    <pic:cNvPr id="1" name=""/>
+                    <pic:cNvPicPr/>
+                  </pic:nvPicPr>
+                  <pic:blipFill>
+                    <a:blip r:embed="rId17"/>
+                    <a:stretch>
+                      <a:fillRect/>
+                    </a:stretch>
+                  </pic:blipFill>
+                  <pic:spPr>
+                    <a:xfrm>
+                      <a:off x="0" y="0"/>
+                      <a:ext cx="1946910" cy="2452097"/>
+                    </a:xfrm>
+                    <a:prstGeom prst="rect">
+                      <a:avLst/>
+                    </a:prstGeom>
+                  </pic:spPr>
+                </pic:pic>
+              </a:graphicData>
+            </a:graphic>
+          </wp:inline>
+        </w:drawing>
+      </w:r>
+    </w:p>
+    <w:p>
+      <w:pPr>
+        <w:pStyle w:val="ListParagraph"/>
+        <w:spacing w:line="240" w:lineRule="auto"/>
+        <w:ind w:left="2160"/>
+        <w:rPr>
+          <w:rFonts w:ascii="Times New Roman" w:hAnsi="Times New Roman" w:cs="Times New Roman"/>
+          <w:sz w:val="24"/>
+          <w:szCs w:val="24"/>
+        </w:rPr>
+      </w:pPr>
+      <w:r>
+        <w:rPr>
+          <w:noProof/>
+        </w:rPr>
+        <w:t xml:space="preserve"> </w:t>
+      </w:r>
     </w:p>
     <w:p>
       <w:pPr>

</xml_diff>